<commit_message>
Redacción del primer punto del problem set
</commit_message>
<xml_diff>
--- a/Documentos/Taller_taller1_WS_JSVA.docx
+++ b/Documentos/Taller_taller1_WS_JSVA.docx
@@ -91,6 +91,540 @@
         </w:rPr>
         <w:t>11/06/2022</w:t>
       </w:r>
+    </w:p>
+    <w:p>
+      <w:pPr>
+        <w:rPr>
+          <w:lang w:val="es-ES"/>
+        </w:rPr>
+      </w:pPr>
+    </w:p>
+    <w:p>
+      <w:pPr>
+        <w:rPr>
+          <w:lang w:val="es-ES"/>
+        </w:rPr>
+      </w:pPr>
+    </w:p>
+    <w:p>
+      <w:pPr>
+        <w:rPr>
+          <w:lang w:val="es-ES"/>
+        </w:rPr>
+      </w:pPr>
+    </w:p>
+    <w:p>
+      <w:pPr>
+        <w:pStyle w:val="NormalWeb"/>
+        <w:jc w:val="both"/>
+        <w:rPr>
+          <w:rFonts w:asciiTheme="minorHAnsi" w:hAnsiTheme="minorHAnsi" w:cstheme="minorHAnsi"/>
+          <w:color w:val="000000" w:themeColor="text1"/>
+        </w:rPr>
+      </w:pPr>
+      <w:r>
+        <w:rPr>
+          <w:rFonts w:asciiTheme="minorHAnsi" w:hAnsiTheme="minorHAnsi" w:cstheme="minorHAnsi"/>
+          <w:lang w:val="es-ES"/>
+        </w:rPr>
+        <w:t xml:space="preserve">Lo primero que se realizo fue la extracción de los datos. En este proceso se empleo un </w:t>
+      </w:r>
+      <w:proofErr w:type="spellStart"/>
+      <w:r>
+        <w:rPr>
+          <w:rFonts w:asciiTheme="minorHAnsi" w:hAnsiTheme="minorHAnsi" w:cstheme="minorHAnsi"/>
+          <w:lang w:val="es-ES"/>
+        </w:rPr>
+        <w:t>scraping</w:t>
+      </w:r>
+      <w:proofErr w:type="spellEnd"/>
+      <w:r>
+        <w:rPr>
+          <w:rFonts w:asciiTheme="minorHAnsi" w:hAnsiTheme="minorHAnsi" w:cstheme="minorHAnsi"/>
+          <w:lang w:val="es-ES"/>
+        </w:rPr>
+        <w:t xml:space="preserve"> de la pagina web </w:t>
+      </w:r>
+      <w:hyperlink w:history="1">
+        <w:r>
+          <w:rPr>
+            <w:rStyle w:val="Hipervnculo"/>
+            <w:rFonts w:asciiTheme="minorHAnsi" w:hAnsiTheme="minorHAnsi" w:cstheme="minorHAnsi"/>
+          </w:rPr>
+          <w:t xml:space="preserve">https://ignaciomsarmiento. github.io/GEIH2018 </w:t>
+        </w:r>
+        <w:proofErr w:type="spellStart"/>
+        <w:r>
+          <w:rPr>
+            <w:rStyle w:val="Hipervnculo"/>
+            <w:rFonts w:asciiTheme="minorHAnsi" w:hAnsiTheme="minorHAnsi" w:cstheme="minorHAnsi"/>
+          </w:rPr>
+          <w:t>sample</w:t>
+        </w:r>
+        <w:proofErr w:type="spellEnd"/>
+        <w:r>
+          <w:rPr>
+            <w:rStyle w:val="Hipervnculo"/>
+            <w:rFonts w:asciiTheme="minorHAnsi" w:hAnsiTheme="minorHAnsi" w:cstheme="minorHAnsi"/>
+          </w:rPr>
+          <w:t>/</w:t>
+        </w:r>
+      </w:hyperlink>
+      <w:r>
+        <w:rPr>
+          <w:rFonts w:asciiTheme="minorHAnsi" w:hAnsiTheme="minorHAnsi" w:cstheme="minorHAnsi"/>
+          <w:color w:val="0000FF"/>
+        </w:rPr>
+        <w:t>,</w:t>
+      </w:r>
+      <w:r>
+        <w:rPr>
+          <w:rFonts w:asciiTheme="minorHAnsi" w:hAnsiTheme="minorHAnsi" w:cstheme="minorHAnsi"/>
+          <w:color w:val="0000FF"/>
+        </w:rPr>
+        <w:t xml:space="preserve"> </w:t>
+      </w:r>
+      <w:r>
+        <w:rPr>
+          <w:rFonts w:asciiTheme="minorHAnsi" w:hAnsiTheme="minorHAnsi" w:cstheme="minorHAnsi"/>
+          <w:color w:val="000000" w:themeColor="text1"/>
+        </w:rPr>
+        <w:t>e</w:t>
+      </w:r>
+      <w:r>
+        <w:rPr>
+          <w:rFonts w:asciiTheme="minorHAnsi" w:hAnsiTheme="minorHAnsi" w:cstheme="minorHAnsi"/>
+          <w:color w:val="000000" w:themeColor="text1"/>
+        </w:rPr>
+        <w:t>n e</w:t>
+      </w:r>
+      <w:r>
+        <w:rPr>
+          <w:rFonts w:asciiTheme="minorHAnsi" w:hAnsiTheme="minorHAnsi" w:cstheme="minorHAnsi"/>
+          <w:color w:val="000000" w:themeColor="text1"/>
+        </w:rPr>
+        <w:t xml:space="preserve">l cual </w:t>
+      </w:r>
+      <w:r>
+        <w:rPr>
+          <w:rFonts w:asciiTheme="minorHAnsi" w:hAnsiTheme="minorHAnsi" w:cstheme="minorHAnsi"/>
+          <w:color w:val="000000" w:themeColor="text1"/>
+        </w:rPr>
+        <w:t>no se presento ning</w:t>
+      </w:r>
+      <w:r>
+        <w:rPr>
+          <w:rFonts w:asciiTheme="minorHAnsi" w:hAnsiTheme="minorHAnsi" w:cstheme="minorHAnsi"/>
+          <w:color w:val="000000" w:themeColor="text1"/>
+        </w:rPr>
+        <w:t>una restricción en el</w:t>
+      </w:r>
+      <w:r>
+        <w:rPr>
+          <w:rFonts w:asciiTheme="minorHAnsi" w:hAnsiTheme="minorHAnsi" w:cstheme="minorHAnsi"/>
+          <w:color w:val="000000" w:themeColor="text1"/>
+        </w:rPr>
+        <w:t xml:space="preserve"> acceso a la información.</w:t>
+      </w:r>
+      <w:r>
+        <w:rPr>
+          <w:rFonts w:asciiTheme="minorHAnsi" w:hAnsiTheme="minorHAnsi" w:cstheme="minorHAnsi"/>
+          <w:color w:val="000000" w:themeColor="text1"/>
+        </w:rPr>
+        <w:t xml:space="preserve"> Para poder realizar este proceso se hizo uso del Software R y de las librerías: </w:t>
+      </w:r>
+      <w:proofErr w:type="spellStart"/>
+      <w:r>
+        <w:rPr>
+          <w:rFonts w:asciiTheme="minorHAnsi" w:hAnsiTheme="minorHAnsi" w:cstheme="minorHAnsi"/>
+          <w:color w:val="000000" w:themeColor="text1"/>
+        </w:rPr>
+        <w:t>tidyverse</w:t>
+      </w:r>
+      <w:proofErr w:type="spellEnd"/>
+      <w:r>
+        <w:rPr>
+          <w:rFonts w:asciiTheme="minorHAnsi" w:hAnsiTheme="minorHAnsi" w:cstheme="minorHAnsi"/>
+          <w:color w:val="000000" w:themeColor="text1"/>
+        </w:rPr>
+        <w:t xml:space="preserve"> y </w:t>
+      </w:r>
+      <w:proofErr w:type="spellStart"/>
+      <w:r>
+        <w:rPr>
+          <w:rFonts w:asciiTheme="minorHAnsi" w:hAnsiTheme="minorHAnsi" w:cstheme="minorHAnsi"/>
+          <w:color w:val="000000" w:themeColor="text1"/>
+        </w:rPr>
+        <w:t>rvest</w:t>
+      </w:r>
+      <w:proofErr w:type="spellEnd"/>
+      <w:r>
+        <w:rPr>
+          <w:rFonts w:asciiTheme="minorHAnsi" w:hAnsiTheme="minorHAnsi" w:cstheme="minorHAnsi"/>
+          <w:color w:val="000000" w:themeColor="text1"/>
+        </w:rPr>
+        <w:t xml:space="preserve">. </w:t>
+      </w:r>
+    </w:p>
+    <w:p>
+      <w:pPr>
+        <w:pStyle w:val="NormalWeb"/>
+        <w:jc w:val="both"/>
+        <w:rPr>
+          <w:rFonts w:asciiTheme="minorHAnsi" w:hAnsiTheme="minorHAnsi" w:cstheme="minorHAnsi"/>
+          <w:color w:val="000000" w:themeColor="text1"/>
+        </w:rPr>
+      </w:pPr>
+      <w:r>
+        <w:rPr>
+          <w:rFonts w:asciiTheme="minorHAnsi" w:hAnsiTheme="minorHAnsi" w:cstheme="minorHAnsi"/>
+          <w:color w:val="000000" w:themeColor="text1"/>
+        </w:rPr>
+        <w:t>En primera medida</w:t>
+      </w:r>
+      <w:r>
+        <w:rPr>
+          <w:rFonts w:asciiTheme="minorHAnsi" w:hAnsiTheme="minorHAnsi" w:cstheme="minorHAnsi"/>
+          <w:color w:val="000000" w:themeColor="text1"/>
+        </w:rPr>
+        <w:t>,</w:t>
+      </w:r>
+      <w:r>
+        <w:rPr>
+          <w:rFonts w:asciiTheme="minorHAnsi" w:hAnsiTheme="minorHAnsi" w:cstheme="minorHAnsi"/>
+          <w:color w:val="000000" w:themeColor="text1"/>
+        </w:rPr>
+        <w:t xml:space="preserve"> se </w:t>
+      </w:r>
+      <w:r>
+        <w:rPr>
+          <w:rFonts w:asciiTheme="minorHAnsi" w:hAnsiTheme="minorHAnsi" w:cstheme="minorHAnsi"/>
+          <w:color w:val="000000" w:themeColor="text1"/>
+        </w:rPr>
+        <w:t xml:space="preserve">incluye en un objeto la URL del </w:t>
+      </w:r>
+      <w:proofErr w:type="spellStart"/>
+      <w:r>
+        <w:rPr>
+          <w:rFonts w:asciiTheme="minorHAnsi" w:hAnsiTheme="minorHAnsi" w:cstheme="minorHAnsi"/>
+          <w:color w:val="000000" w:themeColor="text1"/>
+        </w:rPr>
+        <w:t>problem</w:t>
+      </w:r>
+      <w:proofErr w:type="spellEnd"/>
+      <w:r>
+        <w:rPr>
+          <w:rFonts w:asciiTheme="minorHAnsi" w:hAnsiTheme="minorHAnsi" w:cstheme="minorHAnsi"/>
+          <w:color w:val="000000" w:themeColor="text1"/>
+        </w:rPr>
+        <w:t xml:space="preserve"> set, seguido se logra definir esta como un HTML. En el análisis de la pagina web se </w:t>
+      </w:r>
+      <w:r>
+        <w:rPr>
+          <w:rFonts w:asciiTheme="minorHAnsi" w:hAnsiTheme="minorHAnsi" w:cstheme="minorHAnsi"/>
+          <w:color w:val="000000" w:themeColor="text1"/>
+        </w:rPr>
+        <w:t>identifica</w:t>
+      </w:r>
+      <w:r>
+        <w:rPr>
+          <w:rFonts w:asciiTheme="minorHAnsi" w:hAnsiTheme="minorHAnsi" w:cstheme="minorHAnsi"/>
+          <w:color w:val="000000" w:themeColor="text1"/>
+        </w:rPr>
+        <w:t xml:space="preserve"> el “XP</w:t>
+      </w:r>
+      <w:r>
+        <w:rPr>
+          <w:rFonts w:asciiTheme="minorHAnsi" w:hAnsiTheme="minorHAnsi" w:cstheme="minorHAnsi"/>
+          <w:color w:val="000000" w:themeColor="text1"/>
+        </w:rPr>
+        <w:t>A</w:t>
+      </w:r>
+      <w:r>
+        <w:rPr>
+          <w:rFonts w:asciiTheme="minorHAnsi" w:hAnsiTheme="minorHAnsi" w:cstheme="minorHAnsi"/>
+          <w:color w:val="000000" w:themeColor="text1"/>
+        </w:rPr>
+        <w:t>TH” el cual brindará la ruta de los datos.</w:t>
+      </w:r>
+      <w:r>
+        <w:rPr>
+          <w:rFonts w:asciiTheme="minorHAnsi" w:hAnsiTheme="minorHAnsi" w:cstheme="minorHAnsi"/>
+          <w:color w:val="000000" w:themeColor="text1"/>
+        </w:rPr>
+        <w:t xml:space="preserve"> Es así como se logra encontrar los nodos de los cuales se extraen los links </w:t>
+      </w:r>
+      <w:r>
+        <w:rPr>
+          <w:rFonts w:asciiTheme="minorHAnsi" w:hAnsiTheme="minorHAnsi" w:cstheme="minorHAnsi"/>
+          <w:color w:val="000000" w:themeColor="text1"/>
+        </w:rPr>
+        <w:t>que contienen</w:t>
+      </w:r>
+      <w:r>
+        <w:rPr>
+          <w:rFonts w:asciiTheme="minorHAnsi" w:hAnsiTheme="minorHAnsi" w:cstheme="minorHAnsi"/>
+          <w:color w:val="000000" w:themeColor="text1"/>
+        </w:rPr>
+        <w:t xml:space="preserve"> las tablas que conforman la base de datos. Por medio de un </w:t>
+      </w:r>
+      <w:proofErr w:type="spellStart"/>
+      <w:r>
+        <w:rPr>
+          <w:rFonts w:asciiTheme="minorHAnsi" w:hAnsiTheme="minorHAnsi" w:cstheme="minorHAnsi"/>
+          <w:color w:val="000000" w:themeColor="text1"/>
+        </w:rPr>
+        <w:t>tibble</w:t>
+      </w:r>
+      <w:proofErr w:type="spellEnd"/>
+      <w:r>
+        <w:rPr>
+          <w:rFonts w:asciiTheme="minorHAnsi" w:hAnsiTheme="minorHAnsi" w:cstheme="minorHAnsi"/>
+          <w:color w:val="000000" w:themeColor="text1"/>
+        </w:rPr>
+        <w:t xml:space="preserve"> se unen tanto los nombres de los </w:t>
+      </w:r>
+      <w:proofErr w:type="spellStart"/>
+      <w:r>
+        <w:rPr>
+          <w:rFonts w:asciiTheme="minorHAnsi" w:hAnsiTheme="minorHAnsi" w:cstheme="minorHAnsi"/>
+          <w:color w:val="000000" w:themeColor="text1"/>
+        </w:rPr>
+        <w:t>chun</w:t>
+      </w:r>
+      <w:r>
+        <w:rPr>
+          <w:rFonts w:asciiTheme="minorHAnsi" w:hAnsiTheme="minorHAnsi" w:cstheme="minorHAnsi"/>
+          <w:color w:val="000000" w:themeColor="text1"/>
+        </w:rPr>
+        <w:t>k</w:t>
+      </w:r>
+      <w:r>
+        <w:rPr>
+          <w:rFonts w:asciiTheme="minorHAnsi" w:hAnsiTheme="minorHAnsi" w:cstheme="minorHAnsi"/>
+          <w:color w:val="000000" w:themeColor="text1"/>
+        </w:rPr>
+        <w:t>s</w:t>
+      </w:r>
+      <w:proofErr w:type="spellEnd"/>
+      <w:r>
+        <w:rPr>
+          <w:rFonts w:asciiTheme="minorHAnsi" w:hAnsiTheme="minorHAnsi" w:cstheme="minorHAnsi"/>
+          <w:color w:val="000000" w:themeColor="text1"/>
+        </w:rPr>
+        <w:t xml:space="preserve"> como los links de interés para la extracción de los datos. En este proceso logramos identificar que el primer link de los </w:t>
+      </w:r>
+      <w:proofErr w:type="spellStart"/>
+      <w:r>
+        <w:rPr>
+          <w:rFonts w:asciiTheme="minorHAnsi" w:hAnsiTheme="minorHAnsi" w:cstheme="minorHAnsi"/>
+          <w:color w:val="000000" w:themeColor="text1"/>
+        </w:rPr>
+        <w:t>chunks</w:t>
+      </w:r>
+      <w:proofErr w:type="spellEnd"/>
+      <w:r>
+        <w:rPr>
+          <w:rFonts w:asciiTheme="minorHAnsi" w:hAnsiTheme="minorHAnsi" w:cstheme="minorHAnsi"/>
+          <w:color w:val="000000" w:themeColor="text1"/>
+        </w:rPr>
+        <w:t xml:space="preserve"> no contiene la tabla de la base de datos, por lo cual se hace necesario encontrar el link “verdadero” con el cual lograremos extraer la tabla que contiene los datos de interés. Luego de una exploración del código fuente </w:t>
+      </w:r>
+      <w:r>
+        <w:rPr>
+          <w:rFonts w:asciiTheme="minorHAnsi" w:hAnsiTheme="minorHAnsi" w:cstheme="minorHAnsi"/>
+          <w:color w:val="000000" w:themeColor="text1"/>
+        </w:rPr>
+        <w:t xml:space="preserve">de la pagina </w:t>
+      </w:r>
+      <w:r>
+        <w:rPr>
+          <w:rFonts w:asciiTheme="minorHAnsi" w:hAnsiTheme="minorHAnsi" w:cstheme="minorHAnsi"/>
+          <w:color w:val="000000" w:themeColor="text1"/>
+        </w:rPr>
+        <w:t xml:space="preserve">web se logra encontrar el link “verdadero” en el cual se identifica una particularidad, y es que en este link solo cambia el número o indicador del </w:t>
+      </w:r>
+      <w:proofErr w:type="spellStart"/>
+      <w:r>
+        <w:rPr>
+          <w:rFonts w:asciiTheme="minorHAnsi" w:hAnsiTheme="minorHAnsi" w:cstheme="minorHAnsi"/>
+          <w:color w:val="000000" w:themeColor="text1"/>
+        </w:rPr>
+        <w:t>chunk</w:t>
+      </w:r>
+      <w:proofErr w:type="spellEnd"/>
+      <w:r>
+        <w:rPr>
+          <w:rFonts w:asciiTheme="minorHAnsi" w:hAnsiTheme="minorHAnsi" w:cstheme="minorHAnsi"/>
+          <w:color w:val="000000" w:themeColor="text1"/>
+        </w:rPr>
+        <w:t xml:space="preserve">, este número va del 1 al 10 y hace referencia al número de tablas que conforman la base de datos. </w:t>
+      </w:r>
+      <w:r>
+        <w:rPr>
+          <w:rFonts w:asciiTheme="minorHAnsi" w:hAnsiTheme="minorHAnsi" w:cstheme="minorHAnsi"/>
+          <w:color w:val="000000" w:themeColor="text1"/>
+        </w:rPr>
+        <w:t>Con este link “verdadero” logramos encontrar la puerta de entrada al proceso de extracción de los datos. Para lograr este proceso de extracción se hizo uso de un “</w:t>
+      </w:r>
+      <w:proofErr w:type="spellStart"/>
+      <w:r>
+        <w:rPr>
+          <w:rFonts w:asciiTheme="minorHAnsi" w:hAnsiTheme="minorHAnsi" w:cstheme="minorHAnsi"/>
+          <w:color w:val="000000" w:themeColor="text1"/>
+        </w:rPr>
+        <w:t>loop</w:t>
+      </w:r>
+      <w:proofErr w:type="spellEnd"/>
+      <w:r>
+        <w:rPr>
+          <w:rFonts w:asciiTheme="minorHAnsi" w:hAnsiTheme="minorHAnsi" w:cstheme="minorHAnsi"/>
+          <w:color w:val="000000" w:themeColor="text1"/>
+        </w:rPr>
+        <w:t>”</w:t>
+      </w:r>
+      <w:r>
+        <w:rPr>
+          <w:rFonts w:asciiTheme="minorHAnsi" w:hAnsiTheme="minorHAnsi" w:cstheme="minorHAnsi"/>
+          <w:color w:val="000000" w:themeColor="text1"/>
+        </w:rPr>
+        <w:t>.</w:t>
+      </w:r>
+    </w:p>
+    <w:p>
+      <w:pPr>
+        <w:pStyle w:val="NormalWeb"/>
+        <w:jc w:val="both"/>
+        <w:rPr>
+          <w:rFonts w:asciiTheme="minorHAnsi" w:hAnsiTheme="minorHAnsi" w:cstheme="minorHAnsi"/>
+          <w:color w:val="000000" w:themeColor="text1"/>
+        </w:rPr>
+      </w:pPr>
+      <w:r>
+        <w:rPr>
+          <w:rFonts w:asciiTheme="minorHAnsi" w:hAnsiTheme="minorHAnsi" w:cstheme="minorHAnsi"/>
+          <w:color w:val="000000" w:themeColor="text1"/>
+        </w:rPr>
+        <w:t>El “</w:t>
+      </w:r>
+      <w:proofErr w:type="spellStart"/>
+      <w:r>
+        <w:rPr>
+          <w:rFonts w:asciiTheme="minorHAnsi" w:hAnsiTheme="minorHAnsi" w:cstheme="minorHAnsi"/>
+          <w:color w:val="000000" w:themeColor="text1"/>
+        </w:rPr>
+        <w:t>loop</w:t>
+      </w:r>
+      <w:proofErr w:type="spellEnd"/>
+      <w:r>
+        <w:rPr>
+          <w:rFonts w:asciiTheme="minorHAnsi" w:hAnsiTheme="minorHAnsi" w:cstheme="minorHAnsi"/>
+          <w:color w:val="000000" w:themeColor="text1"/>
+        </w:rPr>
+        <w:t>”</w:t>
+      </w:r>
+      <w:r>
+        <w:rPr>
+          <w:rFonts w:asciiTheme="minorHAnsi" w:hAnsiTheme="minorHAnsi" w:cstheme="minorHAnsi"/>
+          <w:color w:val="000000" w:themeColor="text1"/>
+        </w:rPr>
+        <w:t xml:space="preserve"> se encarga de entrar a la pagina y obtener el link “verdad</w:t>
+      </w:r>
+      <w:r>
+        <w:rPr>
+          <w:rFonts w:asciiTheme="minorHAnsi" w:hAnsiTheme="minorHAnsi" w:cstheme="minorHAnsi"/>
+          <w:color w:val="000000" w:themeColor="text1"/>
+        </w:rPr>
+        <w:t>e</w:t>
+      </w:r>
+      <w:r>
+        <w:rPr>
+          <w:rFonts w:asciiTheme="minorHAnsi" w:hAnsiTheme="minorHAnsi" w:cstheme="minorHAnsi"/>
+          <w:color w:val="000000" w:themeColor="text1"/>
+        </w:rPr>
+        <w:t>ro”</w:t>
+      </w:r>
+      <w:r>
+        <w:rPr>
+          <w:rFonts w:asciiTheme="minorHAnsi" w:hAnsiTheme="minorHAnsi" w:cstheme="minorHAnsi"/>
+          <w:color w:val="000000" w:themeColor="text1"/>
+        </w:rPr>
+        <w:t xml:space="preserve"> para cada una de las tablas que conforman la base de datos que como se menciono anteriormente va del 1 al 10. L</w:t>
+      </w:r>
+      <w:r>
+        <w:rPr>
+          <w:rFonts w:asciiTheme="minorHAnsi" w:hAnsiTheme="minorHAnsi" w:cstheme="minorHAnsi"/>
+          <w:color w:val="000000" w:themeColor="text1"/>
+        </w:rPr>
+        <w:t xml:space="preserve">uego de ello extrae las tablas de las bases de datos y las convierte en un data </w:t>
+      </w:r>
+      <w:proofErr w:type="spellStart"/>
+      <w:r>
+        <w:rPr>
+          <w:rFonts w:asciiTheme="minorHAnsi" w:hAnsiTheme="minorHAnsi" w:cstheme="minorHAnsi"/>
+          <w:color w:val="000000" w:themeColor="text1"/>
+        </w:rPr>
+        <w:t>frame</w:t>
+      </w:r>
+      <w:proofErr w:type="spellEnd"/>
+      <w:r>
+        <w:rPr>
+          <w:rFonts w:asciiTheme="minorHAnsi" w:hAnsiTheme="minorHAnsi" w:cstheme="minorHAnsi"/>
+          <w:color w:val="000000" w:themeColor="text1"/>
+        </w:rPr>
+        <w:t xml:space="preserve">, almacenándolas </w:t>
+      </w:r>
+      <w:r>
+        <w:rPr>
+          <w:rFonts w:asciiTheme="minorHAnsi" w:hAnsiTheme="minorHAnsi" w:cstheme="minorHAnsi"/>
+          <w:color w:val="000000" w:themeColor="text1"/>
+        </w:rPr>
+        <w:t>por medio una unión vertical en un</w:t>
+      </w:r>
+      <w:r>
+        <w:rPr>
+          <w:rFonts w:asciiTheme="minorHAnsi" w:hAnsiTheme="minorHAnsi" w:cstheme="minorHAnsi"/>
+          <w:color w:val="000000" w:themeColor="text1"/>
+        </w:rPr>
+        <w:t xml:space="preserve"> </w:t>
+      </w:r>
+      <w:r>
+        <w:rPr>
+          <w:rFonts w:asciiTheme="minorHAnsi" w:hAnsiTheme="minorHAnsi" w:cstheme="minorHAnsi"/>
+          <w:color w:val="000000" w:themeColor="text1"/>
+        </w:rPr>
+        <w:t>d</w:t>
+      </w:r>
+      <w:r>
+        <w:rPr>
+          <w:rFonts w:asciiTheme="minorHAnsi" w:hAnsiTheme="minorHAnsi" w:cstheme="minorHAnsi"/>
+          <w:color w:val="000000" w:themeColor="text1"/>
+        </w:rPr>
+        <w:t xml:space="preserve">ata </w:t>
+      </w:r>
+      <w:proofErr w:type="spellStart"/>
+      <w:r>
+        <w:rPr>
+          <w:rFonts w:asciiTheme="minorHAnsi" w:hAnsiTheme="minorHAnsi" w:cstheme="minorHAnsi"/>
+          <w:color w:val="000000" w:themeColor="text1"/>
+        </w:rPr>
+        <w:t>frame</w:t>
+      </w:r>
+      <w:proofErr w:type="spellEnd"/>
+      <w:r>
+        <w:rPr>
+          <w:rFonts w:asciiTheme="minorHAnsi" w:hAnsiTheme="minorHAnsi" w:cstheme="minorHAnsi"/>
+          <w:color w:val="000000" w:themeColor="text1"/>
+        </w:rPr>
+        <w:t xml:space="preserve"> vacío previamente definido. </w:t>
+      </w:r>
+    </w:p>
+    <w:p>
+      <w:pPr>
+        <w:rPr>
+          <w:lang w:val="es-ES"/>
+        </w:rPr>
+      </w:pPr>
     </w:p>
     <w:sectPr>
       <w:pgSz w:w="11906" w:h="16838"/>
@@ -524,6 +1058,43 @@
     <w:semiHidden/>
     <w:unhideWhenUsed/>
   </w:style>
+  <w:style w:type="paragraph" w:styleId="NormalWeb">
+    <w:name w:val="Normal (Web)"/>
+    <w:basedOn w:val="Normal"/>
+    <w:uiPriority w:val="99"/>
+    <w:unhideWhenUsed/>
+    <w:rsid w:val="003F042E"/>
+    <w:pPr>
+      <w:spacing w:before="100" w:beforeAutospacing="1" w:after="100" w:afterAutospacing="1"/>
+    </w:pPr>
+    <w:rPr>
+      <w:rFonts w:ascii="Times New Roman" w:eastAsia="Times New Roman" w:hAnsi="Times New Roman" w:cs="Times New Roman"/>
+      <w:lang w:eastAsia="es-ES_tradnl"/>
+    </w:rPr>
+  </w:style>
+  <w:style w:type="character" w:styleId="Hipervnculo">
+    <w:name w:val="Hyperlink"/>
+    <w:basedOn w:val="Fuentedeprrafopredeter"/>
+    <w:uiPriority w:val="99"/>
+    <w:unhideWhenUsed/>
+    <w:rsid w:val="003F042E"/>
+    <w:rPr>
+      <w:color w:val="0563C1" w:themeColor="hyperlink"/>
+      <w:u w:val="single"/>
+    </w:rPr>
+  </w:style>
+  <w:style w:type="character" w:styleId="Mencinsinresolver">
+    <w:name w:val="Unresolved Mention"/>
+    <w:basedOn w:val="Fuentedeprrafopredeter"/>
+    <w:uiPriority w:val="99"/>
+    <w:semiHidden/>
+    <w:unhideWhenUsed/>
+    <w:rsid w:val="003F042E"/>
+    <w:rPr>
+      <w:color w:val="605E5C"/>
+      <w:shd w:val="clear" w:color="auto" w:fill="E1DFDD"/>
+    </w:rPr>
+  </w:style>
 </w:styles>
 </file>
 

</xml_diff>